<commit_message>
update with more cv stuff
</commit_message>
<xml_diff>
--- a/cv_doc.docx
+++ b/cv_doc.docx
@@ -262,6 +262,42 @@
       </w:pPr>
       <w:r>
         <w:t xml:space="preserve">Utilize R programming to analyze survival data and assess risk factors</w:t>
+      </w:r>
+    </w:p>
+    <w:p>
+      <w:pPr>
+        <w:numPr>
+          <w:ilvl w:val="0"/>
+          <w:numId w:val="1001"/>
+        </w:numPr>
+        <w:pStyle w:val="Compact"/>
+      </w:pPr>
+      <w:r>
+        <w:t xml:space="preserve">Developed and maintained Linux cluster environments, including the installation and management of bioinformatics tools for large-scale genomic analysis (Docker).</w:t>
+      </w:r>
+    </w:p>
+    <w:p>
+      <w:pPr>
+        <w:numPr>
+          <w:ilvl w:val="0"/>
+          <w:numId w:val="1001"/>
+        </w:numPr>
+        <w:pStyle w:val="Compact"/>
+      </w:pPr>
+      <w:r>
+        <w:t xml:space="preserve">Managed the installation and configuration of R packages across multiple environments, ensuring compatibility and stability.</w:t>
+      </w:r>
+    </w:p>
+    <w:p>
+      <w:pPr>
+        <w:numPr>
+          <w:ilvl w:val="0"/>
+          <w:numId w:val="1001"/>
+        </w:numPr>
+        <w:pStyle w:val="Compact"/>
+      </w:pPr>
+      <w:r>
+        <w:t xml:space="preserve">Stored, indexed, and transferred large-scale genomics and clinical trial data, utilizing high-performance storage solutions and cloud platforms (AWS).</w:t>
       </w:r>
     </w:p>
     <w:bookmarkEnd w:id="25"/>

</xml_diff>

<commit_message>
updating to remove linux
</commit_message>
<xml_diff>
--- a/cv_doc.docx
+++ b/cv_doc.docx
@@ -177,7 +177,7 @@
         <w:pStyle w:val="Compact"/>
       </w:pPr>
       <w:r>
-        <w:t xml:space="preserve">Created and documented new Derived Variables for ongoing studies using Git for collaboratio, R for coding, and AWS for cloud storage</w:t>
+        <w:t xml:space="preserve">Created and documented new Derived Variables for ongoing studies using Git for collaboration, R for coding, and AWS for cloud storage</w:t>
       </w:r>
     </w:p>
     <w:p>
@@ -273,31 +273,7 @@
         <w:pStyle w:val="Compact"/>
       </w:pPr>
       <w:r>
-        <w:t xml:space="preserve">Developed and maintained Linux cluster environments, including the installation and management of bioinformatics tools for large-scale genomic analysis (Docker).</w:t>
-      </w:r>
-    </w:p>
-    <w:p>
-      <w:pPr>
-        <w:numPr>
-          <w:ilvl w:val="0"/>
-          <w:numId w:val="1001"/>
-        </w:numPr>
-        <w:pStyle w:val="Compact"/>
-      </w:pPr>
-      <w:r>
         <w:t xml:space="preserve">Managed the installation and configuration of R packages across multiple environments, ensuring compatibility and stability.</w:t>
-      </w:r>
-    </w:p>
-    <w:p>
-      <w:pPr>
-        <w:numPr>
-          <w:ilvl w:val="0"/>
-          <w:numId w:val="1001"/>
-        </w:numPr>
-        <w:pStyle w:val="Compact"/>
-      </w:pPr>
-      <w:r>
-        <w:t xml:space="preserve">Stored, indexed, and transferred large-scale genomics and clinical trial data, utilizing high-performance storage solutions and cloud platforms (AWS).</w:t>
       </w:r>
     </w:p>
     <w:bookmarkEnd w:id="25"/>

</xml_diff>

<commit_message>
quick test of new header file path
</commit_message>
<xml_diff>
--- a/cv_doc.docx
+++ b/cv_doc.docx
@@ -177,7 +177,7 @@
         <w:pStyle w:val="Compact"/>
       </w:pPr>
       <w:r>
-        <w:t xml:space="preserve">Created and documented new Derived Variables for ongoing studies using Git for collaboration, R for coding, and AWS for cloud storage</w:t>
+        <w:t xml:space="preserve">Created and documented new Derived Variables for ongoing studies using Git for collaboration, R for coding, and AWS for cloud storage using CDISC standards (SDTM, ADaM, CDASH) for clinical trial data management</w:t>
       </w:r>
     </w:p>
     <w:p>
@@ -261,7 +261,7 @@
         <w:pStyle w:val="Compact"/>
       </w:pPr>
       <w:r>
-        <w:t xml:space="preserve">Utilize R programming to analyze survival data and assess risk factors</w:t>
+        <w:t xml:space="preserve">Utilized R programming to analyze survival data and assess risk factors</w:t>
       </w:r>
     </w:p>
     <w:p>
@@ -273,7 +273,7 @@
         <w:pStyle w:val="Compact"/>
       </w:pPr>
       <w:r>
-        <w:t xml:space="preserve">Managed the installation and configuration of R packages across multiple environments, ensuring compatibility and stability.</w:t>
+        <w:t xml:space="preserve">Managed the installation and configuration of R packages across multiple environments, ensuring compatibility and stability</w:t>
       </w:r>
     </w:p>
     <w:bookmarkEnd w:id="25"/>

</xml_diff>

<commit_message>
using senior data scientist now
</commit_message>
<xml_diff>
--- a/cv_doc.docx
+++ b/cv_doc.docx
@@ -96,13 +96,13 @@
         <w:t xml:space="preserve">Professional Experience</w:t>
       </w:r>
     </w:p>
-    <w:bookmarkStart w:id="26" w:name="senior-statistical-programmer-analyst"/>
+    <w:bookmarkStart w:id="26" w:name="senior-data-scientist"/>
     <w:p>
       <w:pPr>
         <w:pStyle w:val="Heading3"/>
       </w:pPr>
       <w:r>
-        <w:t xml:space="preserve">Senior Statistical Programmer Analyst</w:t>
+        <w:t xml:space="preserve">Senior Data Scientist</w:t>
       </w:r>
     </w:p>
     <w:bookmarkStart w:id="24" w:name="grail"/>

</xml_diff>

<commit_message>
updating to have hyperlink to website and resume in cv
</commit_message>
<xml_diff>
--- a/cv_doc.docx
+++ b/cv_doc.docx
@@ -651,7 +651,7 @@
     </w:p>
     <w:bookmarkEnd w:id="42"/>
     <w:bookmarkEnd w:id="43"/>
-    <w:bookmarkStart w:id="44" w:name="skills"/>
+    <w:bookmarkStart w:id="46" w:name="skills"/>
     <w:p>
       <w:pPr>
         <w:pStyle w:val="Heading2"/>
@@ -690,10 +690,44 @@
         </w:numPr>
       </w:pPr>
       <w:r>
-        <w:t xml:space="preserve">Literally made this resume and website using R</w:t>
-      </w:r>
-    </w:p>
-    <w:bookmarkEnd w:id="44"/>
+        <w:t xml:space="preserve">Literally made this</w:t>
+      </w:r>
+      <w:r>
+        <w:t xml:space="preserve"> </w:t>
+      </w:r>
+      <w:hyperlink r:id="rId44">
+        <w:r>
+          <w:rPr>
+            <w:rStyle w:val="Hyperlink"/>
+          </w:rPr>
+          <w:t xml:space="preserve">resume</w:t>
+        </w:r>
+      </w:hyperlink>
+      <w:r>
+        <w:t xml:space="preserve"> </w:t>
+      </w:r>
+      <w:r>
+        <w:t xml:space="preserve">and</w:t>
+      </w:r>
+      <w:r>
+        <w:t xml:space="preserve"> </w:t>
+      </w:r>
+      <w:hyperlink r:id="rId45">
+        <w:r>
+          <w:rPr>
+            <w:rStyle w:val="Hyperlink"/>
+          </w:rPr>
+          <w:t xml:space="preserve">website</w:t>
+        </w:r>
+      </w:hyperlink>
+      <w:r>
+        <w:t xml:space="preserve"> </w:t>
+      </w:r>
+      <w:r>
+        <w:t xml:space="preserve">using R</w:t>
+      </w:r>
+    </w:p>
+    <w:bookmarkEnd w:id="46"/>
     <w:sectPr>
       <w:pgSz w:h="15840" w:w="12240"/>
       <w:pgMar w:bottom="423" w:footer="720" w:gutter="0" w:header="720" w:left="1440" w:right="1440" w:top="1134"/>

</xml_diff>

<commit_message>
updating based on new computer
</commit_message>
<xml_diff>
--- a/cv_doc.docx
+++ b/cv_doc.docx
@@ -134,143 +134,143 @@
     </w:p>
     <w:p>
       <w:pPr>
+        <w:pStyle w:val="Compact"/>
         <w:numPr>
           <w:ilvl w:val="0"/>
           <w:numId w:val="1001"/>
         </w:numPr>
+      </w:pPr>
+      <w:r>
+        <w:t xml:space="preserve">Authored and maintained new R Packages used on cross production within entire company</w:t>
+      </w:r>
+    </w:p>
+    <w:p>
+      <w:pPr>
         <w:pStyle w:val="Compact"/>
-      </w:pPr>
-      <w:r>
-        <w:t xml:space="preserve">Authored and maintained new R Packages used on cross production within entire company</w:t>
-      </w:r>
-    </w:p>
-    <w:p>
-      <w:pPr>
         <w:numPr>
           <w:ilvl w:val="0"/>
           <w:numId w:val="1001"/>
         </w:numPr>
+      </w:pPr>
+      <w:r>
+        <w:t xml:space="preserve">Performed Code Reviews and Independent Analysis for cancer and subject level datasets</w:t>
+      </w:r>
+    </w:p>
+    <w:p>
+      <w:pPr>
         <w:pStyle w:val="Compact"/>
-      </w:pPr>
-      <w:r>
-        <w:t xml:space="preserve">Performed Code Reviews and Independent Analysis for cancer and subject level datasets</w:t>
-      </w:r>
-    </w:p>
-    <w:p>
-      <w:pPr>
         <w:numPr>
           <w:ilvl w:val="0"/>
           <w:numId w:val="1001"/>
         </w:numPr>
+      </w:pPr>
+      <w:r>
+        <w:t xml:space="preserve">Created new R Markdowns to display hundreds of TFLs (Tables, Figures, and Listings) in order to assess clinical trial accuracy</w:t>
+      </w:r>
+    </w:p>
+    <w:p>
+      <w:pPr>
         <w:pStyle w:val="Compact"/>
-      </w:pPr>
-      <w:r>
-        <w:t xml:space="preserve">Created new R Markdowns to display hundreds of TFLs (Tables, Figures, and Listings) in order to assess clinical trial accuracy</w:t>
-      </w:r>
-    </w:p>
-    <w:p>
-      <w:pPr>
         <w:numPr>
           <w:ilvl w:val="0"/>
           <w:numId w:val="1001"/>
         </w:numPr>
+      </w:pPr>
+      <w:r>
+        <w:t xml:space="preserve">Created and documented new Derived Variables for ongoing studies using git/Gitlab for collaboration, R for coding, and AWS for cloud storage using CDISC standards (SDTM, ADaM, CDASH) for clinical trial data management (raw EDC data)</w:t>
+      </w:r>
+    </w:p>
+    <w:p>
+      <w:pPr>
         <w:pStyle w:val="Compact"/>
-      </w:pPr>
-      <w:r>
-        <w:t xml:space="preserve">Created and documented new Derived Variables for ongoing studies using git/Gitlab for collaboration, R for coding, and AWS for cloud storage using CDISC standards (SDTM, ADaM, CDASH) for clinical trial data management (raw EDC data)</w:t>
-      </w:r>
-    </w:p>
-    <w:p>
-      <w:pPr>
         <w:numPr>
           <w:ilvl w:val="0"/>
           <w:numId w:val="1001"/>
         </w:numPr>
+      </w:pPr>
+      <w:r>
+        <w:t xml:space="preserve">Created a timeline visualizer for significant cancer screenings and events leading to an eventual diagnosis using R Shiny Output</w:t>
+      </w:r>
+    </w:p>
+    <w:p>
+      <w:pPr>
         <w:pStyle w:val="Compact"/>
-      </w:pPr>
-      <w:r>
-        <w:t xml:space="preserve">Created a timeline visualizer for significant cancer screenings and events leading to an eventual diagnosis using R Shiny Output</w:t>
-      </w:r>
-    </w:p>
-    <w:p>
-      <w:pPr>
         <w:numPr>
           <w:ilvl w:val="0"/>
           <w:numId w:val="1001"/>
         </w:numPr>
+      </w:pPr>
+      <w:r>
+        <w:t xml:space="preserve">Maintained complete and auditable programming documentation for analysis of clinical studies</w:t>
+      </w:r>
+    </w:p>
+    <w:p>
+      <w:pPr>
         <w:pStyle w:val="Compact"/>
-      </w:pPr>
-      <w:r>
-        <w:t xml:space="preserve">Maintained complete and auditable programming documentation for analysis of clinical studies</w:t>
-      </w:r>
-    </w:p>
-    <w:p>
-      <w:pPr>
         <w:numPr>
           <w:ilvl w:val="0"/>
           <w:numId w:val="1001"/>
         </w:numPr>
+      </w:pPr>
+      <w:r>
+        <w:t xml:space="preserve">Provided statistical programming support to data cleaning and locking activities, pre-defined and exploratory analysis, formal reports, publications, presentations, and new statistical methodologies</w:t>
+      </w:r>
+    </w:p>
+    <w:p>
+      <w:pPr>
         <w:pStyle w:val="Compact"/>
-      </w:pPr>
-      <w:r>
-        <w:t xml:space="preserve">Provided statistical programming support to data cleaning and locking activities, pre-defined and exploratory analysis, formal reports, publications, presentations, and new statistical methodologies</w:t>
-      </w:r>
-    </w:p>
-    <w:p>
-      <w:pPr>
         <w:numPr>
           <w:ilvl w:val="0"/>
           <w:numId w:val="1001"/>
         </w:numPr>
+      </w:pPr>
+      <w:r>
+        <w:t xml:space="preserve">Worked closely with biostatisticians to create data and analysis program specifications based on the statistical analysis plan (SAP) and Statistical Process Control</w:t>
+      </w:r>
+    </w:p>
+    <w:p>
+      <w:pPr>
         <w:pStyle w:val="Compact"/>
-      </w:pPr>
-      <w:r>
-        <w:t xml:space="preserve">Worked closely with biostatisticians to create data and analysis program specifications based on the statistical analysis plan (SAP) and Statistical Process Control</w:t>
-      </w:r>
-    </w:p>
-    <w:p>
-      <w:pPr>
         <w:numPr>
           <w:ilvl w:val="0"/>
           <w:numId w:val="1001"/>
         </w:numPr>
+      </w:pPr>
+      <w:r>
+        <w:t xml:space="preserve">Contributed to the development, documentation and maintenance of a reusable programming code library</w:t>
+      </w:r>
+    </w:p>
+    <w:p>
+      <w:pPr>
         <w:pStyle w:val="Compact"/>
-      </w:pPr>
-      <w:r>
-        <w:t xml:space="preserve">Contributed to the development, documentation and maintenance of a reusable programming code library</w:t>
-      </w:r>
-    </w:p>
-    <w:p>
-      <w:pPr>
         <w:numPr>
           <w:ilvl w:val="0"/>
           <w:numId w:val="1001"/>
         </w:numPr>
+      </w:pPr>
+      <w:r>
+        <w:t xml:space="preserve">Write unit tests to ensure programmatic updates will be compatible to previous versions</w:t>
+      </w:r>
+    </w:p>
+    <w:p>
+      <w:pPr>
         <w:pStyle w:val="Compact"/>
-      </w:pPr>
-      <w:r>
-        <w:t xml:space="preserve">Write unit tests to ensure programmatic updates will be compatible to previous versions</w:t>
-      </w:r>
-    </w:p>
-    <w:p>
-      <w:pPr>
         <w:numPr>
           <w:ilvl w:val="0"/>
           <w:numId w:val="1001"/>
         </w:numPr>
+      </w:pPr>
+      <w:r>
+        <w:t xml:space="preserve">Utilized R programming to analyze survival data and assess risk factors</w:t>
+      </w:r>
+    </w:p>
+    <w:p>
+      <w:pPr>
         <w:pStyle w:val="Compact"/>
-      </w:pPr>
-      <w:r>
-        <w:t xml:space="preserve">Utilized R programming to analyze survival data and assess risk factors</w:t>
-      </w:r>
-    </w:p>
-    <w:p>
-      <w:pPr>
         <w:numPr>
           <w:ilvl w:val="0"/>
           <w:numId w:val="1001"/>
         </w:numPr>
-        <w:pStyle w:val="Compact"/>
       </w:pPr>
       <w:r>
         <w:t xml:space="preserve">Managed the installation and configuration of R packages across multiple environments, ensuring compatibility and stability</w:t>
@@ -316,59 +316,59 @@
     </w:p>
     <w:p>
       <w:pPr>
+        <w:pStyle w:val="Compact"/>
         <w:numPr>
           <w:ilvl w:val="0"/>
           <w:numId w:val="1002"/>
         </w:numPr>
+      </w:pPr>
+      <w:r>
+        <w:t xml:space="preserve">Automated a weekly report that calculates the Accounts Receivable aging for our company. This weekly report is now being calculated in R and automatically sends an email formatted in HTML with CSS to show summary tables and a highlighted list of achievements</w:t>
+      </w:r>
+    </w:p>
+    <w:p>
+      <w:pPr>
         <w:pStyle w:val="Compact"/>
-      </w:pPr>
-      <w:r>
-        <w:t xml:space="preserve">Automated a weekly report that calculates the Accounts Receivable aging for our company. This weekly report is now being calculated in R and automatically sends an email formatted in HTML with CSS to show summary tables and a highlighted list of achievements</w:t>
-      </w:r>
-    </w:p>
-    <w:p>
-      <w:pPr>
         <w:numPr>
           <w:ilvl w:val="0"/>
           <w:numId w:val="1002"/>
         </w:numPr>
+      </w:pPr>
+      <w:r>
+        <w:t xml:space="preserve">Imported, Cleaned, Manipulated, and Visualized data for ad hoc dashboard requests</w:t>
+      </w:r>
+    </w:p>
+    <w:p>
+      <w:pPr>
         <w:pStyle w:val="Compact"/>
-      </w:pPr>
-      <w:r>
-        <w:t xml:space="preserve">Imported, Cleaned, Manipulated, and Visualized data for ad hoc dashboard requests</w:t>
-      </w:r>
-    </w:p>
-    <w:p>
-      <w:pPr>
         <w:numPr>
           <w:ilvl w:val="0"/>
           <w:numId w:val="1002"/>
         </w:numPr>
+      </w:pPr>
+      <w:r>
+        <w:t xml:space="preserve">Assumed role of Analytics team liaison to other teams within the company</w:t>
+      </w:r>
+    </w:p>
+    <w:p>
+      <w:pPr>
         <w:pStyle w:val="Compact"/>
-      </w:pPr>
-      <w:r>
-        <w:t xml:space="preserve">Assumed role of Analytics team liaison to other teams within the company</w:t>
-      </w:r>
-    </w:p>
-    <w:p>
-      <w:pPr>
         <w:numPr>
           <w:ilvl w:val="0"/>
           <w:numId w:val="1002"/>
         </w:numPr>
+      </w:pPr>
+      <w:r>
+        <w:t xml:space="preserve">Automated batch invoice emails via R for use between teams to run</w:t>
+      </w:r>
+    </w:p>
+    <w:p>
+      <w:pPr>
         <w:pStyle w:val="Compact"/>
-      </w:pPr>
-      <w:r>
-        <w:t xml:space="preserve">Automated batch invoice emails via R for use between teams to run</w:t>
-      </w:r>
-    </w:p>
-    <w:p>
-      <w:pPr>
         <w:numPr>
           <w:ilvl w:val="0"/>
           <w:numId w:val="1002"/>
         </w:numPr>
-        <w:pStyle w:val="Compact"/>
       </w:pPr>
       <w:r>
         <w:t xml:space="preserve">Connected R to Azure Web App to allow for script driven data exports now allowing for automated exports saving teams hundreds of hours per year</w:t>
@@ -414,95 +414,95 @@
     </w:p>
     <w:p>
       <w:pPr>
+        <w:pStyle w:val="Compact"/>
         <w:numPr>
           <w:ilvl w:val="0"/>
           <w:numId w:val="1003"/>
         </w:numPr>
+      </w:pPr>
+      <w:r>
+        <w:t xml:space="preserve">Automated the CRG (Community Rated Groups) Band Renewal Process in R (8 hour process that now takes 1 minute)</w:t>
+      </w:r>
+    </w:p>
+    <w:p>
+      <w:pPr>
         <w:pStyle w:val="Compact"/>
-      </w:pPr>
-      <w:r>
-        <w:t xml:space="preserve">Automated the CRG (Community Rated Groups) Band Renewal Process in R (8 hour process that now takes 1 minute)</w:t>
-      </w:r>
-    </w:p>
-    <w:p>
-      <w:pPr>
         <w:numPr>
           <w:ilvl w:val="0"/>
           <w:numId w:val="1003"/>
         </w:numPr>
+      </w:pPr>
+      <w:r>
+        <w:t xml:space="preserve">Developed the demographic and plan risk factors for AMS and Underwriting Department (now automated in R)</w:t>
+      </w:r>
+    </w:p>
+    <w:p>
+      <w:pPr>
         <w:pStyle w:val="Compact"/>
-      </w:pPr>
-      <w:r>
-        <w:t xml:space="preserve">Developed the demographic and plan risk factors for AMS and Underwriting Department (now automated in R)</w:t>
-      </w:r>
-    </w:p>
-    <w:p>
-      <w:pPr>
         <w:numPr>
           <w:ilvl w:val="0"/>
           <w:numId w:val="1003"/>
         </w:numPr>
+      </w:pPr>
+      <w:r>
+        <w:t xml:space="preserve">Worked on mandatory ACA rate filing</w:t>
+      </w:r>
+    </w:p>
+    <w:p>
+      <w:pPr>
         <w:pStyle w:val="Compact"/>
-      </w:pPr>
-      <w:r>
-        <w:t xml:space="preserve">Worked on mandatory ACA rate filing</w:t>
-      </w:r>
-    </w:p>
-    <w:p>
-      <w:pPr>
         <w:numPr>
           <w:ilvl w:val="0"/>
           <w:numId w:val="1003"/>
         </w:numPr>
+      </w:pPr>
+      <w:r>
+        <w:t xml:space="preserve">Automated the Mental Health Parity process for hundreds of plans</w:t>
+      </w:r>
+    </w:p>
+    <w:p>
+      <w:pPr>
         <w:pStyle w:val="Compact"/>
-      </w:pPr>
-      <w:r>
-        <w:t xml:space="preserve">Automated the Mental Health Parity process for hundreds of plans</w:t>
-      </w:r>
-    </w:p>
-    <w:p>
-      <w:pPr>
         <w:numPr>
           <w:ilvl w:val="0"/>
           <w:numId w:val="1003"/>
         </w:numPr>
+      </w:pPr>
+      <w:r>
+        <w:t xml:space="preserve">Automated the Forecasting Model with user friendly Excel and R integration for obtaining data and easing the process</w:t>
+      </w:r>
+    </w:p>
+    <w:p>
+      <w:pPr>
         <w:pStyle w:val="Compact"/>
-      </w:pPr>
-      <w:r>
-        <w:t xml:space="preserve">Automated the Forecasting Model with user friendly Excel and R integration for obtaining data and easing the process</w:t>
-      </w:r>
-    </w:p>
-    <w:p>
-      <w:pPr>
         <w:numPr>
           <w:ilvl w:val="0"/>
           <w:numId w:val="1003"/>
         </w:numPr>
+      </w:pPr>
+      <w:r>
+        <w:t xml:space="preserve">Automated a tedious CRG proposal process that previously took an hour and now takes 4 seconds</w:t>
+      </w:r>
+    </w:p>
+    <w:p>
+      <w:pPr>
         <w:pStyle w:val="Compact"/>
-      </w:pPr>
-      <w:r>
-        <w:t xml:space="preserve">Automated a tedious CRG proposal process that previously took an hour and now takes 4 seconds</w:t>
-      </w:r>
-    </w:p>
-    <w:p>
-      <w:pPr>
         <w:numPr>
           <w:ilvl w:val="0"/>
           <w:numId w:val="1003"/>
         </w:numPr>
+      </w:pPr>
+      <w:r>
+        <w:t xml:space="preserve">Explained processes with easily read documentation and hosted meetings to explain modeling changes and methodologies</w:t>
+      </w:r>
+    </w:p>
+    <w:p>
+      <w:pPr>
         <w:pStyle w:val="Compact"/>
-      </w:pPr>
-      <w:r>
-        <w:t xml:space="preserve">Explained processes with easily read documentation and hosted meetings to explain modeling changes and methodologies</w:t>
-      </w:r>
-    </w:p>
-    <w:p>
-      <w:pPr>
         <w:numPr>
           <w:ilvl w:val="0"/>
           <w:numId w:val="1003"/>
         </w:numPr>
-        <w:pStyle w:val="Compact"/>
       </w:pPr>
       <w:r>
         <w:t xml:space="preserve">Fit empirical distributions to theoretical distributions using Kolmogorov-Smirnov tests and Maximum Likelihood Estimation in R while splitting every single partition of a sample in a time efficient manor</w:t>
@@ -558,23 +558,23 @@
     </w:p>
     <w:p>
       <w:pPr>
+        <w:pStyle w:val="Compact"/>
         <w:numPr>
           <w:ilvl w:val="0"/>
           <w:numId w:val="1004"/>
         </w:numPr>
+      </w:pPr>
+      <w:r>
+        <w:t xml:space="preserve">Major in Mathematics</w:t>
+      </w:r>
+    </w:p>
+    <w:p>
+      <w:pPr>
         <w:pStyle w:val="Compact"/>
-      </w:pPr>
-      <w:r>
-        <w:t xml:space="preserve">Major in Mathematics</w:t>
-      </w:r>
-    </w:p>
-    <w:p>
-      <w:pPr>
         <w:numPr>
           <w:ilvl w:val="0"/>
           <w:numId w:val="1004"/>
         </w:numPr>
-        <w:pStyle w:val="Compact"/>
       </w:pPr>
       <w:r>
         <w:t xml:space="preserve">Minor in Statistics</w:t>
@@ -2343,14 +2343,14 @@
     </w:lvl>
   </w:abstractNum>
   <w:abstractNum w:abstractNumId="990">
-    <w:nsid w:val="A990"/>
+    <w:nsid w:val="0000A990"/>
     <w:multiLevelType w:val="multilevel"/>
     <w:lvl w:ilvl="0">
       <w:numFmt w:val="bullet"/>
       <w:lvlText w:val=" "/>
       <w:lvlJc w:val="left"/>
       <w:pPr>
-        <w:ind w:left="720" w:hanging="480"/>
+        <w:ind w:left="720" w:hanging="360"/>
       </w:pPr>
     </w:lvl>
     <w:lvl w:ilvl="1">
@@ -2358,7 +2358,7 @@
       <w:lvlText w:val=" "/>
       <w:lvlJc w:val="left"/>
       <w:pPr>
-        <w:ind w:left="1440" w:hanging="480"/>
+        <w:ind w:left="1440" w:hanging="360"/>
       </w:pPr>
     </w:lvl>
     <w:lvl w:ilvl="2">
@@ -2366,7 +2366,7 @@
       <w:lvlText w:val=" "/>
       <w:lvlJc w:val="left"/>
       <w:pPr>
-        <w:ind w:left="2160" w:hanging="480"/>
+        <w:ind w:left="2160" w:hanging="360"/>
       </w:pPr>
     </w:lvl>
     <w:lvl w:ilvl="3">
@@ -2374,7 +2374,7 @@
       <w:lvlText w:val=" "/>
       <w:lvlJc w:val="left"/>
       <w:pPr>
-        <w:ind w:left="2880" w:hanging="480"/>
+        <w:ind w:left="2880" w:hanging="360"/>
       </w:pPr>
     </w:lvl>
     <w:lvl w:ilvl="4">
@@ -2382,7 +2382,7 @@
       <w:lvlText w:val=" "/>
       <w:lvlJc w:val="left"/>
       <w:pPr>
-        <w:ind w:left="3600" w:hanging="480"/>
+        <w:ind w:left="3600" w:hanging="360"/>
       </w:pPr>
     </w:lvl>
     <w:lvl w:ilvl="5">
@@ -2390,7 +2390,7 @@
       <w:lvlText w:val=" "/>
       <w:lvlJc w:val="left"/>
       <w:pPr>
-        <w:ind w:left="4320" w:hanging="480"/>
+        <w:ind w:left="4320" w:hanging="360"/>
       </w:pPr>
     </w:lvl>
     <w:lvl w:ilvl="6">
@@ -2398,7 +2398,7 @@
       <w:lvlText w:val=" "/>
       <w:lvlJc w:val="left"/>
       <w:pPr>
-        <w:ind w:left="5040" w:hanging="480"/>
+        <w:ind w:left="5040" w:hanging="360"/>
       </w:pPr>
     </w:lvl>
     <w:lvl w:ilvl="7">
@@ -2406,7 +2406,7 @@
       <w:lvlText w:val=" "/>
       <w:lvlJc w:val="left"/>
       <w:pPr>
-        <w:ind w:left="5760" w:hanging="480"/>
+        <w:ind w:left="5760" w:hanging="360"/>
       </w:pPr>
     </w:lvl>
     <w:lvl w:ilvl="8">
@@ -2414,84 +2414,111 @@
       <w:lvlText w:val=" "/>
       <w:lvlJc w:val="left"/>
       <w:pPr>
-        <w:ind w:left="6480" w:hanging="480"/>
+        <w:ind w:left="6480" w:hanging="360"/>
       </w:pPr>
     </w:lvl>
   </w:abstractNum>
   <w:abstractNum w:abstractNumId="991">
-    <w:nsid w:val="A991"/>
+    <w:nsid w:val="0000A991"/>
     <w:multiLevelType w:val="multilevel"/>
     <w:lvl w:ilvl="0">
       <w:numFmt w:val="bullet"/>
-      <w:lvlText w:val="•"/>
-      <w:lvlJc w:val="left"/>
-      <w:pPr>
-        <w:ind w:left="720" w:hanging="480"/>
-      </w:pPr>
+      <w:lvlText w:val=""/>
+      <w:lvlJc w:val="left"/>
+      <w:pPr>
+        <w:ind w:left="720" w:hanging="360"/>
+      </w:pPr>
+      <w:rPr>
+        <w:rFonts w:ascii="Symbol" w:hAnsi="Symbol" w:cs="Symbol" w:hint="default"/>
+      </w:rPr>
     </w:lvl>
     <w:lvl w:ilvl="1">
       <w:numFmt w:val="bullet"/>
-      <w:lvlText w:val="–"/>
-      <w:lvlJc w:val="left"/>
-      <w:pPr>
-        <w:ind w:left="1440" w:hanging="480"/>
-      </w:pPr>
+      <w:lvlText w:val="o"/>
+      <w:lvlJc w:val="left"/>
+      <w:pPr>
+        <w:ind w:left="1440" w:hanging="360"/>
+      </w:pPr>
+      <w:rPr>
+        <w:rFonts w:ascii="Courier New" w:hAnsi="Courier New" w:cs="Courier New" w:hint="default"/>
+      </w:rPr>
     </w:lvl>
     <w:lvl w:ilvl="2">
       <w:numFmt w:val="bullet"/>
-      <w:lvlText w:val="•"/>
-      <w:lvlJc w:val="left"/>
-      <w:pPr>
-        <w:ind w:left="2160" w:hanging="480"/>
-      </w:pPr>
+      <w:lvlText w:val=""/>
+      <w:lvlJc w:val="left"/>
+      <w:pPr>
+        <w:ind w:left="2160" w:hanging="360"/>
+      </w:pPr>
+      <w:rPr>
+        <w:rFonts w:ascii="Wingdings" w:hAnsi="Wingdings" w:cs="Wingdings" w:hint="default"/>
+      </w:rPr>
     </w:lvl>
     <w:lvl w:ilvl="3">
       <w:numFmt w:val="bullet"/>
-      <w:lvlText w:val="–"/>
-      <w:lvlJc w:val="left"/>
-      <w:pPr>
-        <w:ind w:left="2880" w:hanging="480"/>
-      </w:pPr>
+      <w:lvlText w:val=""/>
+      <w:lvlJc w:val="left"/>
+      <w:pPr>
+        <w:ind w:left="2880" w:hanging="360"/>
+      </w:pPr>
+      <w:rPr>
+        <w:rFonts w:ascii="Symbol" w:hAnsi="Symbol" w:cs="Symbol" w:hint="default"/>
+      </w:rPr>
     </w:lvl>
     <w:lvl w:ilvl="4">
       <w:numFmt w:val="bullet"/>
-      <w:lvlText w:val="•"/>
-      <w:lvlJc w:val="left"/>
-      <w:pPr>
-        <w:ind w:left="3600" w:hanging="480"/>
-      </w:pPr>
+      <w:lvlText w:val="o"/>
+      <w:lvlJc w:val="left"/>
+      <w:pPr>
+        <w:ind w:left="3600" w:hanging="360"/>
+      </w:pPr>
+      <w:rPr>
+        <w:rFonts w:ascii="Courier New" w:hAnsi="Courier New" w:cs="Courier New" w:hint="default"/>
+      </w:rPr>
     </w:lvl>
     <w:lvl w:ilvl="5">
       <w:numFmt w:val="bullet"/>
-      <w:lvlText w:val="–"/>
-      <w:lvlJc w:val="left"/>
-      <w:pPr>
-        <w:ind w:left="4320" w:hanging="480"/>
-      </w:pPr>
+      <w:lvlText w:val=""/>
+      <w:lvlJc w:val="left"/>
+      <w:pPr>
+        <w:ind w:left="4320" w:hanging="360"/>
+      </w:pPr>
+      <w:rPr>
+        <w:rFonts w:ascii="Wingdings" w:hAnsi="Wingdings" w:cs="Wingdings" w:hint="default"/>
+      </w:rPr>
     </w:lvl>
     <w:lvl w:ilvl="6">
       <w:numFmt w:val="bullet"/>
-      <w:lvlText w:val="•"/>
-      <w:lvlJc w:val="left"/>
-      <w:pPr>
-        <w:ind w:left="5040" w:hanging="480"/>
-      </w:pPr>
+      <w:lvlText w:val=""/>
+      <w:lvlJc w:val="left"/>
+      <w:pPr>
+        <w:ind w:left="5040" w:hanging="360"/>
+      </w:pPr>
+      <w:rPr>
+        <w:rFonts w:ascii="Symbol" w:hAnsi="Symbol" w:cs="Symbol" w:hint="default"/>
+      </w:rPr>
     </w:lvl>
     <w:lvl w:ilvl="7">
       <w:numFmt w:val="bullet"/>
-      <w:lvlText w:val="–"/>
-      <w:lvlJc w:val="left"/>
-      <w:pPr>
-        <w:ind w:left="5760" w:hanging="480"/>
-      </w:pPr>
+      <w:lvlText w:val="o"/>
+      <w:lvlJc w:val="left"/>
+      <w:pPr>
+        <w:ind w:left="5760" w:hanging="360"/>
+      </w:pPr>
+      <w:rPr>
+        <w:rFonts w:ascii="Courier New" w:hAnsi="Courier New" w:cs="Courier New" w:hint="default"/>
+      </w:rPr>
     </w:lvl>
     <w:lvl w:ilvl="8">
       <w:numFmt w:val="bullet"/>
-      <w:lvlText w:val="•"/>
-      <w:lvlJc w:val="left"/>
-      <w:pPr>
-        <w:ind w:left="6480" w:hanging="480"/>
-      </w:pPr>
+      <w:lvlText w:val=""/>
+      <w:lvlJc w:val="left"/>
+      <w:pPr>
+        <w:ind w:left="6480" w:hanging="360"/>
+      </w:pPr>
+      <w:rPr>
+        <w:rFonts w:ascii="Wingdings" w:hAnsi="Wingdings" w:cs="Wingdings" w:hint="default"/>
+      </w:rPr>
     </w:lvl>
   </w:abstractNum>
   <w:num w16cid:durableId="1971281726" w:numId="1">
@@ -3722,9 +3749,9 @@
     <w:name w:val="KeywordTok"/>
     <w:basedOn w:val="VerbatimChar"/>
     <w:rPr>
+      <w:b/>
       <w:color w:val="204a87"/>
       <w:shd w:val="clear" w:fill="f8f8f8"/>
-      <w:b/>
     </w:rPr>
   </w:style>
   <w:style w:type="character" w:customStyle="1" w:styleId="DataTypeTok">
@@ -3779,9 +3806,9 @@
     <w:name w:val="SpecialCharTok"/>
     <w:basedOn w:val="VerbatimChar"/>
     <w:rPr>
+      <w:b/>
       <w:color w:val="ce5c00"/>
       <w:shd w:val="clear" w:fill="f8f8f8"/>
-      <w:b/>
     </w:rPr>
   </w:style>
   <w:style w:type="character" w:customStyle="1" w:styleId="StringTok">
@@ -3819,39 +3846,39 @@
     <w:name w:val="CommentTok"/>
     <w:basedOn w:val="VerbatimChar"/>
     <w:rPr>
+      <w:i/>
       <w:color w:val="8f5902"/>
       <w:shd w:val="clear" w:fill="f8f8f8"/>
-      <w:i/>
     </w:rPr>
   </w:style>
   <w:style w:type="character" w:customStyle="1" w:styleId="DocumentationTok">
     <w:name w:val="DocumentationTok"/>
     <w:basedOn w:val="VerbatimChar"/>
     <w:rPr>
+      <w:b/>
+      <w:i/>
       <w:color w:val="8f5902"/>
       <w:shd w:val="clear" w:fill="f8f8f8"/>
-      <w:b/>
-      <w:i/>
     </w:rPr>
   </w:style>
   <w:style w:type="character" w:customStyle="1" w:styleId="AnnotationTok">
     <w:name w:val="AnnotationTok"/>
     <w:basedOn w:val="VerbatimChar"/>
     <w:rPr>
+      <w:b/>
+      <w:i/>
       <w:color w:val="8f5902"/>
       <w:shd w:val="clear" w:fill="f8f8f8"/>
-      <w:b/>
-      <w:i/>
     </w:rPr>
   </w:style>
   <w:style w:type="character" w:customStyle="1" w:styleId="CommentVarTok">
     <w:name w:val="CommentVarTok"/>
     <w:basedOn w:val="VerbatimChar"/>
     <w:rPr>
+      <w:b/>
+      <w:i/>
       <w:color w:val="8f5902"/>
       <w:shd w:val="clear" w:fill="f8f8f8"/>
-      <w:b/>
-      <w:i/>
     </w:rPr>
   </w:style>
   <w:style w:type="character" w:customStyle="1" w:styleId="OtherTok">
@@ -3866,9 +3893,9 @@
     <w:name w:val="FunctionTok"/>
     <w:basedOn w:val="VerbatimChar"/>
     <w:rPr>
+      <w:b/>
       <w:color w:val="204a87"/>
       <w:shd w:val="clear" w:fill="f8f8f8"/>
-      <w:b/>
     </w:rPr>
   </w:style>
   <w:style w:type="character" w:customStyle="1" w:styleId="VariableTok">
@@ -3883,18 +3910,18 @@
     <w:name w:val="ControlFlowTok"/>
     <w:basedOn w:val="VerbatimChar"/>
     <w:rPr>
+      <w:b/>
       <w:color w:val="204a87"/>
       <w:shd w:val="clear" w:fill="f8f8f8"/>
-      <w:b/>
     </w:rPr>
   </w:style>
   <w:style w:type="character" w:customStyle="1" w:styleId="OperatorTok">
     <w:name w:val="OperatorTok"/>
     <w:basedOn w:val="VerbatimChar"/>
     <w:rPr>
+      <w:b/>
       <w:color w:val="ce5c00"/>
       <w:shd w:val="clear" w:fill="f8f8f8"/>
-      <w:b/>
     </w:rPr>
   </w:style>
   <w:style w:type="character" w:customStyle="1" w:styleId="BuiltInTok">
@@ -3915,9 +3942,9 @@
     <w:name w:val="PreprocessorTok"/>
     <w:basedOn w:val="VerbatimChar"/>
     <w:rPr>
+      <w:i/>
       <w:color w:val="8f5902"/>
       <w:shd w:val="clear" w:fill="f8f8f8"/>
-      <w:i/>
     </w:rPr>
   </w:style>
   <w:style w:type="character" w:customStyle="1" w:styleId="AttributeTok">
@@ -3939,20 +3966,20 @@
     <w:name w:val="InformationTok"/>
     <w:basedOn w:val="VerbatimChar"/>
     <w:rPr>
+      <w:b/>
+      <w:i/>
       <w:color w:val="8f5902"/>
       <w:shd w:val="clear" w:fill="f8f8f8"/>
-      <w:b/>
-      <w:i/>
     </w:rPr>
   </w:style>
   <w:style w:type="character" w:customStyle="1" w:styleId="WarningTok">
     <w:name w:val="WarningTok"/>
     <w:basedOn w:val="VerbatimChar"/>
     <w:rPr>
+      <w:b/>
+      <w:i/>
       <w:color w:val="8f5902"/>
       <w:shd w:val="clear" w:fill="f8f8f8"/>
-      <w:b/>
-      <w:i/>
     </w:rPr>
   </w:style>
   <w:style w:type="character" w:customStyle="1" w:styleId="AlertTok">
@@ -3967,9 +3994,9 @@
     <w:name w:val="ErrorTok"/>
     <w:basedOn w:val="VerbatimChar"/>
     <w:rPr>
+      <w:b/>
       <w:color w:val="a40000"/>
       <w:shd w:val="clear" w:fill="f8f8f8"/>
-      <w:b/>
     </w:rPr>
   </w:style>
   <w:style w:type="character" w:customStyle="1" w:styleId="NormalTok">

</xml_diff>

<commit_message>
small updates for resume
</commit_message>
<xml_diff>
--- a/cv_doc.docx
+++ b/cv_doc.docx
@@ -7,13 +7,7 @@
         <w:pStyle w:val="Title"/>
       </w:pPr>
       <w:r>
-        <w:t xml:space="preserve">Cavan</w:t>
-      </w:r>
-      <w:r>
-        <w:t xml:space="preserve"> </w:t>
-      </w:r>
-      <w:r>
-        <w:t xml:space="preserve">Donohoe</w:t>
+        <w:t xml:space="preserve">Cavan Donohoe</w:t>
       </w:r>
     </w:p>
     <w:p>

</xml_diff>

<commit_message>
adding cv pdf back in
</commit_message>
<xml_diff>
--- a/cv_doc.docx
+++ b/cv_doc.docx
@@ -14,7 +14,7 @@
       <w:pPr>
         <w:pStyle w:val="FirstParagraph"/>
       </w:pPr>
-      <w:hyperlink r:id="rId20">
+      <w:hyperlink r:id="rId9">
         <w:r>
           <w:rPr>
             <w:rStyle w:val="Hyperlink"/>
@@ -31,7 +31,7 @@
       <w:r>
         <w:t xml:space="preserve"> </w:t>
       </w:r>
-      <w:hyperlink r:id="rId21">
+      <w:hyperlink r:id="rId10">
         <w:r>
           <w:rPr>
             <w:rStyle w:val="Hyperlink"/>
@@ -48,7 +48,7 @@
       <w:r>
         <w:t xml:space="preserve"> </w:t>
       </w:r>
-      <w:hyperlink r:id="rId22">
+      <w:hyperlink r:id="rId11">
         <w:r>
           <w:rPr>
             <w:rStyle w:val="Hyperlink"/>
@@ -63,7 +63,7 @@
         <w:t xml:space="preserve">| (805) 404-3321</w:t>
       </w:r>
     </w:p>
-    <w:bookmarkStart w:id="23" w:name="X7d2f196c523363f056ac6a9511286e3f4985136"/>
+    <w:bookmarkStart w:id="12" w:name="X7d2f196c523363f056ac6a9511286e3f4985136"/>
     <w:p>
       <w:pPr>
         <w:pStyle w:val="Heading3"/>
@@ -80,8 +80,8 @@
         <w:t xml:space="preserve">I have a level of expertise in both R and Excel that helps me both manipulate and analyze data as well as automate monthly tedious tasks. With the mind of a tutor, I make sure to document everything and answer questions quickly and efficiently when I explain my methodology to coworkers or clients. Let’s have a chat so I can help your data from beginning to end.</w:t>
       </w:r>
     </w:p>
-    <w:bookmarkEnd w:id="23"/>
-    <w:bookmarkStart w:id="33" w:name="professional-experience"/>
+    <w:bookmarkEnd w:id="12"/>
+    <w:bookmarkStart w:id="22" w:name="professional-experience"/>
     <w:p>
       <w:pPr>
         <w:pStyle w:val="Heading2"/>
@@ -90,7 +90,7 @@
         <w:t xml:space="preserve">Professional Experience</w:t>
       </w:r>
     </w:p>
-    <w:bookmarkStart w:id="26" w:name="senior-data-scientist"/>
+    <w:bookmarkStart w:id="15" w:name="senior-data-scientist"/>
     <w:p>
       <w:pPr>
         <w:pStyle w:val="Heading3"/>
@@ -99,7 +99,7 @@
         <w:t xml:space="preserve">Senior Data Scientist</w:t>
       </w:r>
     </w:p>
-    <w:bookmarkStart w:id="24" w:name="grail"/>
+    <w:bookmarkStart w:id="13" w:name="grail"/>
     <w:p>
       <w:pPr>
         <w:pStyle w:val="Heading4"/>
@@ -108,8 +108,8 @@
         <w:t xml:space="preserve">GRAIL</w:t>
       </w:r>
     </w:p>
-    <w:bookmarkEnd w:id="24"/>
-    <w:bookmarkStart w:id="25" w:name="menlo-park-ca"/>
+    <w:bookmarkEnd w:id="13"/>
+    <w:bookmarkStart w:id="14" w:name="menlo-park-ca"/>
     <w:p>
       <w:pPr>
         <w:pStyle w:val="Heading4"/>
@@ -270,9 +270,9 @@
         <w:t xml:space="preserve">Managed the installation and configuration of R packages across multiple environments, ensuring compatibility and stability</w:t>
       </w:r>
     </w:p>
-    <w:bookmarkEnd w:id="25"/>
-    <w:bookmarkEnd w:id="26"/>
-    <w:bookmarkStart w:id="29" w:name="reporting-analyst"/>
+    <w:bookmarkEnd w:id="14"/>
+    <w:bookmarkEnd w:id="15"/>
+    <w:bookmarkStart w:id="18" w:name="reporting-analyst"/>
     <w:p>
       <w:pPr>
         <w:pStyle w:val="Heading3"/>
@@ -281,7 +281,7 @@
         <w:t xml:space="preserve">Reporting Analyst</w:t>
       </w:r>
     </w:p>
-    <w:bookmarkStart w:id="27" w:name="hour-home-care"/>
+    <w:bookmarkStart w:id="16" w:name="hour-home-care"/>
     <w:p>
       <w:pPr>
         <w:pStyle w:val="Heading4"/>
@@ -290,8 +290,8 @@
         <w:t xml:space="preserve">24 Hour Home Care</w:t>
       </w:r>
     </w:p>
-    <w:bookmarkEnd w:id="27"/>
-    <w:bookmarkStart w:id="28" w:name="el-segundo-ca"/>
+    <w:bookmarkEnd w:id="16"/>
+    <w:bookmarkStart w:id="17" w:name="el-segundo-ca"/>
     <w:p>
       <w:pPr>
         <w:pStyle w:val="Heading4"/>
@@ -368,9 +368,9 @@
         <w:t xml:space="preserve">Connected R to Azure Web App to allow for script driven data exports now allowing for automated exports saving teams hundreds of hours per year</w:t>
       </w:r>
     </w:p>
-    <w:bookmarkEnd w:id="28"/>
-    <w:bookmarkEnd w:id="29"/>
-    <w:bookmarkStart w:id="32" w:name="actuarial-analyst"/>
+    <w:bookmarkEnd w:id="17"/>
+    <w:bookmarkEnd w:id="18"/>
+    <w:bookmarkStart w:id="21" w:name="actuarial-analyst"/>
     <w:p>
       <w:pPr>
         <w:pStyle w:val="Heading3"/>
@@ -379,7 +379,7 @@
         <w:t xml:space="preserve">Actuarial Analyst</w:t>
       </w:r>
     </w:p>
-    <w:bookmarkStart w:id="30" w:name="hmsa"/>
+    <w:bookmarkStart w:id="19" w:name="hmsa"/>
     <w:p>
       <w:pPr>
         <w:pStyle w:val="Heading4"/>
@@ -388,8 +388,8 @@
         <w:t xml:space="preserve">HMSA</w:t>
       </w:r>
     </w:p>
-    <w:bookmarkEnd w:id="30"/>
-    <w:bookmarkStart w:id="31" w:name="honolulu-hi"/>
+    <w:bookmarkEnd w:id="19"/>
+    <w:bookmarkStart w:id="20" w:name="honolulu-hi"/>
     <w:p>
       <w:pPr>
         <w:pStyle w:val="Heading4"/>
@@ -502,10 +502,10 @@
         <w:t xml:space="preserve">Fit empirical distributions to theoretical distributions using Kolmogorov-Smirnov tests and Maximum Likelihood Estimation in R while splitting every single partition of a sample in a time efficient manor</w:t>
       </w:r>
     </w:p>
-    <w:bookmarkEnd w:id="31"/>
-    <w:bookmarkEnd w:id="32"/>
-    <w:bookmarkEnd w:id="33"/>
-    <w:bookmarkStart w:id="37" w:name="education"/>
+    <w:bookmarkEnd w:id="20"/>
+    <w:bookmarkEnd w:id="21"/>
+    <w:bookmarkEnd w:id="22"/>
+    <w:bookmarkStart w:id="26" w:name="education"/>
     <w:p>
       <w:pPr>
         <w:pStyle w:val="Heading2"/>
@@ -514,7 +514,7 @@
         <w:t xml:space="preserve">Education</w:t>
       </w:r>
     </w:p>
-    <w:bookmarkStart w:id="36" w:name="bachelor-of-science"/>
+    <w:bookmarkStart w:id="25" w:name="bachelor-of-science"/>
     <w:p>
       <w:pPr>
         <w:pStyle w:val="Heading3"/>
@@ -523,7 +523,7 @@
         <w:t xml:space="preserve">Bachelor of Science</w:t>
       </w:r>
     </w:p>
-    <w:bookmarkStart w:id="34" w:name="university-of-california-irvine"/>
+    <w:bookmarkStart w:id="23" w:name="university-of-california-irvine"/>
     <w:p>
       <w:pPr>
         <w:pStyle w:val="Heading4"/>
@@ -532,8 +532,8 @@
         <w:t xml:space="preserve">University of California, Irvine</w:t>
       </w:r>
     </w:p>
-    <w:bookmarkEnd w:id="34"/>
-    <w:bookmarkStart w:id="35" w:name="irvine-ca"/>
+    <w:bookmarkEnd w:id="23"/>
+    <w:bookmarkStart w:id="24" w:name="irvine-ca"/>
     <w:p>
       <w:pPr>
         <w:pStyle w:val="Heading4"/>
@@ -574,10 +574,10 @@
         <w:t xml:space="preserve">Minor in Statistics</w:t>
       </w:r>
     </w:p>
-    <w:bookmarkEnd w:id="35"/>
-    <w:bookmarkEnd w:id="36"/>
-    <w:bookmarkEnd w:id="37"/>
-    <w:bookmarkStart w:id="41" w:name="awards"/>
+    <w:bookmarkEnd w:id="24"/>
+    <w:bookmarkEnd w:id="25"/>
+    <w:bookmarkEnd w:id="26"/>
+    <w:bookmarkStart w:id="30" w:name="awards"/>
     <w:p>
       <w:pPr>
         <w:pStyle w:val="Heading2"/>
@@ -586,7 +586,7 @@
         <w:t xml:space="preserve">Awards</w:t>
       </w:r>
     </w:p>
-    <w:bookmarkStart w:id="40" w:name="X2250b0ba64101f53b5fdfff6ab9a85e023ab2b4"/>
+    <w:bookmarkStart w:id="29" w:name="X2250b0ba64101f53b5fdfff6ab9a85e023ab2b4"/>
     <w:p>
       <w:pPr>
         <w:pStyle w:val="Heading3"/>
@@ -594,7 +594,7 @@
       <w:r>
         <w:t xml:space="preserve">BAS UCLA Case Competition Finalist (</w:t>
       </w:r>
-      <w:hyperlink r:id="rId38">
+      <w:hyperlink r:id="rId27">
         <w:r>
           <w:rPr>
             <w:rStyle w:val="Hyperlink"/>
@@ -611,7 +611,7 @@
       <w:r>
         <w:t xml:space="preserve"> </w:t>
       </w:r>
-      <w:hyperlink r:id="rId39">
+      <w:hyperlink r:id="rId28">
         <w:r>
           <w:rPr>
             <w:rStyle w:val="Hyperlink"/>
@@ -623,9 +623,9 @@
         <w:t xml:space="preserve">)</w:t>
       </w:r>
     </w:p>
-    <w:bookmarkEnd w:id="40"/>
-    <w:bookmarkEnd w:id="41"/>
-    <w:bookmarkStart w:id="43" w:name="credentials"/>
+    <w:bookmarkEnd w:id="29"/>
+    <w:bookmarkEnd w:id="30"/>
+    <w:bookmarkStart w:id="32" w:name="credentials"/>
     <w:p>
       <w:pPr>
         <w:pStyle w:val="Heading2"/>
@@ -634,7 +634,7 @@
         <w:t xml:space="preserve">Credentials</w:t>
       </w:r>
     </w:p>
-    <w:bookmarkStart w:id="42" w:name="passed-3-actuarial-exams"/>
+    <w:bookmarkStart w:id="31" w:name="passed-3-actuarial-exams"/>
     <w:p>
       <w:pPr>
         <w:pStyle w:val="Heading3"/>
@@ -643,9 +643,9 @@
         <w:t xml:space="preserve">Passed 3 Actuarial Exams</w:t>
       </w:r>
     </w:p>
-    <w:bookmarkEnd w:id="42"/>
-    <w:bookmarkEnd w:id="43"/>
-    <w:bookmarkStart w:id="46" w:name="skills"/>
+    <w:bookmarkEnd w:id="31"/>
+    <w:bookmarkEnd w:id="32"/>
+    <w:bookmarkStart w:id="35" w:name="skills"/>
     <w:p>
       <w:pPr>
         <w:pStyle w:val="Heading2"/>
@@ -689,7 +689,7 @@
       <w:r>
         <w:t xml:space="preserve"> </w:t>
       </w:r>
-      <w:hyperlink r:id="rId44">
+      <w:hyperlink r:id="rId33">
         <w:r>
           <w:rPr>
             <w:rStyle w:val="Hyperlink"/>
@@ -706,7 +706,7 @@
       <w:r>
         <w:t xml:space="preserve"> </w:t>
       </w:r>
-      <w:hyperlink r:id="rId45">
+      <w:hyperlink r:id="rId34">
         <w:r>
           <w:rPr>
             <w:rStyle w:val="Hyperlink"/>
@@ -721,7 +721,7 @@
         <w:t xml:space="preserve">using R</w:t>
       </w:r>
     </w:p>
-    <w:bookmarkEnd w:id="46"/>
+    <w:bookmarkEnd w:id="35"/>
     <w:sectPr>
       <w:pgSz w:h="15840" w:w="12240"/>
       <w:pgMar w:bottom="423" w:footer="720" w:gutter="0" w:header="720" w:left="1440" w:right="1440" w:top="1134"/>

</xml_diff>

<commit_message>
Update resume content and layout
</commit_message>
<xml_diff>
--- a/cv_doc.docx
+++ b/cv_doc.docx
@@ -77,7 +77,7 @@
         <w:pStyle w:val="FirstParagraph"/>
       </w:pPr>
       <w:r>
-        <w:t xml:space="preserve">I have a level of expertise in both R and Excel that helps me both manipulate and analyze data as well as automate monthly tedious tasks. With the mind of a tutor, I make sure to document everything and answer questions quickly and efficiently when I explain my methodology to coworkers or clients. Let’s have a chat so I can help your data from beginning to end.</w:t>
+        <w:t xml:space="preserve">Senior Data Scientist / Statistical Programmer with 6+ years of experience building production-grade R packages, automated clinical trial pipelines, and reproducible TFL workflows in regulated environments. Deep expertise in R, CDISC standards (SDTM/ADaM), statistical programming, and end-to-end automation across large-scale clinical datasets. Proven track record of saving thousands of analyst hours through tooling, package development, and workflow optimization.</w:t>
       </w:r>
     </w:p>
     <w:bookmarkEnd w:id="12"/>
@@ -135,7 +135,7 @@
         </w:numPr>
       </w:pPr>
       <w:r>
-        <w:t xml:space="preserve">Authored and maintained new R Packages used on cross production within entire company</w:t>
+        <w:t xml:space="preserve">Authored and maintained multiple production R packages used company-wide for clinical trial analysis, validation, and reporting.</w:t>
       </w:r>
     </w:p>
     <w:p>
@@ -147,7 +147,7 @@
         </w:numPr>
       </w:pPr>
       <w:r>
-        <w:t xml:space="preserve">Worked extensively with R (tidyverse, dplyr, ggplot2) and SQL (PostgreSQL) for data wrangling, validation, and integration across large-scale clinical datasets</w:t>
+        <w:t xml:space="preserve">Built automated R Markdown pipelines generating hundreds of Tables, Figures, and Listings (TFLs) to support trial accuracy assessments and regulatory reporting.</w:t>
       </w:r>
     </w:p>
     <w:p>
@@ -159,7 +159,7 @@
         </w:numPr>
       </w:pPr>
       <w:r>
-        <w:t xml:space="preserve">Created new R Markdowns to display hundreds of TFLs (Tables, Figures, and Listings) in order to assess clinical trial accuracy</w:t>
+        <w:t xml:space="preserve">Developed and documented derived variables under CDISC standards (SDTM, ADaM, CDASH) with Git/GitLab collaboration and AWS S3 data management.</w:t>
       </w:r>
     </w:p>
     <w:p>
@@ -171,7 +171,7 @@
         </w:numPr>
       </w:pPr>
       <w:r>
-        <w:t xml:space="preserve">Created and documented new Derived Variables for ongoing studies using git/Gitlab for collaboration, R for coding, and AWS S3 for cloud storage and data management using CDISC standards (SDTM, ADaM, CDASH) for clinical trial data management (raw EDC data)</w:t>
+        <w:t xml:space="preserve">Created an R Shiny app to visualize cancer screening timelines and key events leading to diagnosis.</w:t>
       </w:r>
     </w:p>
     <w:p>
@@ -183,7 +183,7 @@
         </w:numPr>
       </w:pPr>
       <w:r>
-        <w:t xml:space="preserve">Created a timeline visualizer for significant cancer screenings and events leading to an eventual diagnosis using R Shiny Output</w:t>
+        <w:t xml:space="preserve">Provided statistical programming support for data cleaning, database locks, SAP-driven analyses, and exploratory investigations.</w:t>
       </w:r>
     </w:p>
     <w:p>
@@ -195,7 +195,7 @@
         </w:numPr>
       </w:pPr>
       <w:r>
-        <w:t xml:space="preserve">Maintained complete and auditable programming documentation for analysis of clinical studies</w:t>
+        <w:t xml:space="preserve">Partnered with biostatisticians to translate SAPs into analysis specifications and reusable code.</w:t>
       </w:r>
     </w:p>
     <w:p>
@@ -207,79 +207,7 @@
         </w:numPr>
       </w:pPr>
       <w:r>
-        <w:t xml:space="preserve">Provided statistical programming support to data cleaning and locking activities, pre-defined and exploratory analysis, formal reports, publications, presentations, and new statistical methodologies</w:t>
-      </w:r>
-    </w:p>
-    <w:p>
-      <w:pPr>
-        <w:pStyle w:val="Compact"/>
-        <w:numPr>
-          <w:ilvl w:val="0"/>
-          <w:numId w:val="1001"/>
-        </w:numPr>
-      </w:pPr>
-      <w:r>
-        <w:t xml:space="preserve">Worked closely with biostatisticians to create data and analysis program specifications based on the statistical analysis plan (SAP) and Statistical Process Control</w:t>
-      </w:r>
-    </w:p>
-    <w:p>
-      <w:pPr>
-        <w:pStyle w:val="Compact"/>
-        <w:numPr>
-          <w:ilvl w:val="0"/>
-          <w:numId w:val="1001"/>
-        </w:numPr>
-      </w:pPr>
-      <w:r>
-        <w:t xml:space="preserve">Contributed to the development, documentation and maintenance of a reusable programming code library while devoloping reproducible R pipelines integrating statistical modeling, simulation, and visualization for trial-level analyses</w:t>
-      </w:r>
-    </w:p>
-    <w:p>
-      <w:pPr>
-        <w:pStyle w:val="Compact"/>
-        <w:numPr>
-          <w:ilvl w:val="0"/>
-          <w:numId w:val="1001"/>
-        </w:numPr>
-      </w:pPr>
-      <w:r>
-        <w:t xml:space="preserve">Wrote unit tests to ensure programmatic updates will be compatible to previous versions</w:t>
-      </w:r>
-    </w:p>
-    <w:p>
-      <w:pPr>
-        <w:pStyle w:val="Compact"/>
-        <w:numPr>
-          <w:ilvl w:val="0"/>
-          <w:numId w:val="1001"/>
-        </w:numPr>
-      </w:pPr>
-      <w:r>
-        <w:t xml:space="preserve">Utilized R programming to analyze survival data and assess risk factors</w:t>
-      </w:r>
-    </w:p>
-    <w:p>
-      <w:pPr>
-        <w:pStyle w:val="Compact"/>
-        <w:numPr>
-          <w:ilvl w:val="0"/>
-          <w:numId w:val="1001"/>
-        </w:numPr>
-      </w:pPr>
-      <w:r>
-        <w:t xml:space="preserve">Managed the installation and configuration of R packages across multiple environments, ensuring compatibility and stability</w:t>
-      </w:r>
-    </w:p>
-    <w:p>
-      <w:pPr>
-        <w:pStyle w:val="Compact"/>
-        <w:numPr>
-          <w:ilvl w:val="0"/>
-          <w:numId w:val="1001"/>
-        </w:numPr>
-      </w:pPr>
-      <w:r>
-        <w:t xml:space="preserve">Performed jackknife and bootstrap resampling simulations in R to assess model robustness, estimate uncertainty, and support clinical trial design evaluations.</w:t>
+        <w:t xml:space="preserve">Built reproducible pipelines with unit tests and a shared code library to ensure audit-ready, backward-compatible outputs.</w:t>
       </w:r>
     </w:p>
     <w:bookmarkEnd w:id="14"/>
@@ -329,7 +257,7 @@
         </w:numPr>
       </w:pPr>
       <w:r>
-        <w:t xml:space="preserve">Automated a weekly report that calculates the Accounts Receivable aging for our company. This weekly report is now being calculated in R and automatically sends an email formatted in HTML with CSS to show summary tables and a highlighted list of achievements; saved 5 hours of time every week</w:t>
+        <w:t xml:space="preserve">Automated weekly accounts receivable aging report in R with HTML/CSS email delivery, saving ~5 hours per week.</w:t>
       </w:r>
     </w:p>
     <w:p>
@@ -341,7 +269,7 @@
         </w:numPr>
       </w:pPr>
       <w:r>
-        <w:t xml:space="preserve">Imported, Cleaned, Manipulated, and Visualized data for ad hoc dashboard requests</w:t>
+        <w:t xml:space="preserve">Built ad hoc dashboards and data visualizations to support leadership requests.</w:t>
       </w:r>
     </w:p>
     <w:p>
@@ -353,7 +281,7 @@
         </w:numPr>
       </w:pPr>
       <w:r>
-        <w:t xml:space="preserve">Assumed role of Analytics team liaison to other teams within the company</w:t>
+        <w:t xml:space="preserve">Served as analytics liaison across teams to align reporting needs and delivery.</w:t>
       </w:r>
     </w:p>
     <w:p>
@@ -365,19 +293,7 @@
         </w:numPr>
       </w:pPr>
       <w:r>
-        <w:t xml:space="preserve">Automated batch invoice emails via R for use between teams to run</w:t>
-      </w:r>
-    </w:p>
-    <w:p>
-      <w:pPr>
-        <w:pStyle w:val="Compact"/>
-        <w:numPr>
-          <w:ilvl w:val="0"/>
-          <w:numId w:val="1002"/>
-        </w:numPr>
-      </w:pPr>
-      <w:r>
-        <w:t xml:space="preserve">Connected R to Azure Web App to allow for script driven data exports now allowing for automated exports saving teams hundreds of hours per year</w:t>
+        <w:t xml:space="preserve">Automated batch invoice emails and Azure Web App exports, reducing manual effort across teams.</w:t>
       </w:r>
     </w:p>
     <w:bookmarkEnd w:id="17"/>
@@ -427,7 +343,7 @@
         </w:numPr>
       </w:pPr>
       <w:r>
-        <w:t xml:space="preserve">Automated the CRG (Community Rated Groups) Band Renewal Process in R (8 hour process that now takes 1 minute)</w:t>
+        <w:t xml:space="preserve">Automated CRG band renewal in R, reducing runtime from 8 hours to under 1 minute.</w:t>
       </w:r>
     </w:p>
     <w:p>
@@ -439,7 +355,7 @@
         </w:numPr>
       </w:pPr>
       <w:r>
-        <w:t xml:space="preserve">Developed the demographic and plan risk factors for AMS and Underwriting Department (now automated in R)</w:t>
+        <w:t xml:space="preserve">Automated demographic and plan risk factor workflows and forecasting models with Excel/R integration.</w:t>
       </w:r>
     </w:p>
     <w:p>
@@ -451,7 +367,7 @@
         </w:numPr>
       </w:pPr>
       <w:r>
-        <w:t xml:space="preserve">Worked on mandatory ACA rate filing</w:t>
+        <w:t xml:space="preserve">Automated CRG proposal and mental health parity processes; documented methods and led stakeholder walkthroughs.</w:t>
       </w:r>
     </w:p>
     <w:p>
@@ -463,55 +379,7 @@
         </w:numPr>
       </w:pPr>
       <w:r>
-        <w:t xml:space="preserve">Automated the Mental Health Parity process for hundreds of plans</w:t>
-      </w:r>
-    </w:p>
-    <w:p>
-      <w:pPr>
-        <w:pStyle w:val="Compact"/>
-        <w:numPr>
-          <w:ilvl w:val="0"/>
-          <w:numId w:val="1003"/>
-        </w:numPr>
-      </w:pPr>
-      <w:r>
-        <w:t xml:space="preserve">Automated the Forecasting Model with user friendly Excel and R integration for obtaining data and easing the process</w:t>
-      </w:r>
-    </w:p>
-    <w:p>
-      <w:pPr>
-        <w:pStyle w:val="Compact"/>
-        <w:numPr>
-          <w:ilvl w:val="0"/>
-          <w:numId w:val="1003"/>
-        </w:numPr>
-      </w:pPr>
-      <w:r>
-        <w:t xml:space="preserve">Automated a tedious CRG proposal process that previously took an hour and now takes 4 seconds</w:t>
-      </w:r>
-    </w:p>
-    <w:p>
-      <w:pPr>
-        <w:pStyle w:val="Compact"/>
-        <w:numPr>
-          <w:ilvl w:val="0"/>
-          <w:numId w:val="1003"/>
-        </w:numPr>
-      </w:pPr>
-      <w:r>
-        <w:t xml:space="preserve">Explained processes with easily read documentation and hosted meetings to explain modeling changes and methodologies</w:t>
-      </w:r>
-    </w:p>
-    <w:p>
-      <w:pPr>
-        <w:pStyle w:val="Compact"/>
-        <w:numPr>
-          <w:ilvl w:val="0"/>
-          <w:numId w:val="1003"/>
-        </w:numPr>
-      </w:pPr>
-      <w:r>
-        <w:t xml:space="preserve">Fit empirical distributions to theoretical distributions using Kolmogorov-Smirnov tests and Maximum Likelihood Estimation in R while splitting every single partition of a sample in a time efficient manor</w:t>
+        <w:t xml:space="preserve">Fit empirical distributions using KS tests and MLE for actuarial modeling.</w:t>
       </w:r>
     </w:p>
     <w:bookmarkEnd w:id="20"/>
@@ -646,18 +514,18 @@
         <w:t xml:space="preserve">Credentials</w:t>
       </w:r>
     </w:p>
-    <w:bookmarkStart w:id="31" w:name="passed-3-actuarial-exams"/>
+    <w:bookmarkStart w:id="31" w:name="passed-3-actuarial-exams-exam-p-fm-srm"/>
     <w:p>
       <w:pPr>
         <w:pStyle w:val="Heading3"/>
       </w:pPr>
       <w:r>
-        <w:t xml:space="preserve">Passed 3 Actuarial Exams</w:t>
+        <w:t xml:space="preserve">Passed 3 Actuarial Exams (Exam P, FM, SRM)</w:t>
       </w:r>
     </w:p>
     <w:bookmarkEnd w:id="31"/>
     <w:bookmarkEnd w:id="32"/>
-    <w:bookmarkStart w:id="35" w:name="skills"/>
+    <w:bookmarkStart w:id="33" w:name="skills"/>
     <w:p>
       <w:pPr>
         <w:pStyle w:val="Heading2"/>
@@ -674,7 +542,7 @@
         </w:numPr>
       </w:pPr>
       <w:r>
-        <w:t xml:space="preserve">Expert in Microsoft Excel and Wide Knowledge of VBA (pivot tables, vlookups, sumifts, etc.)</w:t>
+        <w:t xml:space="preserve">R: tidyverse, data.table, ggplot2, Shiny, R Markdown, package development, unit testing, automation, resampling (bootstrap/jackknife)</w:t>
       </w:r>
     </w:p>
     <w:p>
@@ -685,7 +553,7 @@
         </w:numPr>
       </w:pPr>
       <w:r>
-        <w:t xml:space="preserve">Expert in R (tidyverse, RODBC, blastula (email automation), openxslx, APIs, automation, data manipulation, R Markdown, bootstrap/jackknife methods, etc.)</w:t>
+        <w:t xml:space="preserve">Clinical &amp; Statistics: CDISC (SDTM, ADaM, CDASH), survival analysis, model validation</w:t>
       </w:r>
     </w:p>
     <w:p>
@@ -696,7 +564,7 @@
         </w:numPr>
       </w:pPr>
       <w:r>
-        <w:t xml:space="preserve">Expert in SQL (PostgreSQL)</w:t>
+        <w:t xml:space="preserve">Databases: SQL (PostgreSQL)</w:t>
       </w:r>
     </w:p>
     <w:p>
@@ -707,44 +575,21 @@
         </w:numPr>
       </w:pPr>
       <w:r>
-        <w:t xml:space="preserve">Literally made this</w:t>
-      </w:r>
-      <w:r>
-        <w:t xml:space="preserve"> </w:t>
-      </w:r>
-      <w:hyperlink r:id="rId33">
-        <w:r>
-          <w:rPr>
-            <w:rStyle w:val="Hyperlink"/>
-          </w:rPr>
-          <w:t xml:space="preserve">resume</w:t>
-        </w:r>
-      </w:hyperlink>
-      <w:r>
-        <w:t xml:space="preserve"> </w:t>
-      </w:r>
-      <w:r>
-        <w:t xml:space="preserve">and</w:t>
-      </w:r>
-      <w:r>
-        <w:t xml:space="preserve"> </w:t>
-      </w:r>
-      <w:hyperlink r:id="rId34">
-        <w:r>
-          <w:rPr>
-            <w:rStyle w:val="Hyperlink"/>
-          </w:rPr>
-          <w:t xml:space="preserve">website</w:t>
-        </w:r>
-      </w:hyperlink>
-      <w:r>
-        <w:t xml:space="preserve"> </w:t>
-      </w:r>
-      <w:r>
-        <w:t xml:space="preserve">using R</w:t>
-      </w:r>
-    </w:p>
-    <w:bookmarkEnd w:id="35"/>
+        <w:t xml:space="preserve">Tools: Git/GitLab, AWS S3, CI workflows, HTML/CSS for reporting</w:t>
+      </w:r>
+    </w:p>
+    <w:p>
+      <w:pPr>
+        <w:numPr>
+          <w:ilvl w:val="0"/>
+          <w:numId w:val="1005"/>
+        </w:numPr>
+      </w:pPr>
+      <w:r>
+        <w:t xml:space="preserve">Excel: Advanced formulas, automation, VBA</w:t>
+      </w:r>
+    </w:p>
+    <w:bookmarkEnd w:id="33"/>
     <w:sectPr>
       <w:pgSz w:h="15840" w:w="12240"/>
       <w:pgMar w:bottom="423" w:footer="720" w:gutter="0" w:header="720" w:left="1440" w:right="1440" w:top="1134"/>

</xml_diff>